<commit_message>
full data with bike usage
</commit_message>
<xml_diff>
--- a/TIL Literature review.docx
+++ b/TIL Literature review.docx
@@ -1,6 +1,6 @@
 
 <file path=word/document.xml><?xml version="1.0" encoding="utf-8"?>
-<w:document xmlns:wpc="http://schemas.microsoft.com/office/word/2010/wordprocessingCanvas" xmlns:cx="http://schemas.microsoft.com/office/drawing/2014/chartex" xmlns:cx1="http://schemas.microsoft.com/office/drawing/2015/9/8/chartex" xmlns:cx2="http://schemas.microsoft.com/office/drawing/2015/10/21/chartex" xmlns:cx3="http://schemas.microsoft.com/office/drawing/2016/5/9/chartex" xmlns:cx4="http://schemas.microsoft.com/office/drawing/2016/5/10/chartex" xmlns:cx5="http://schemas.microsoft.com/office/drawing/2016/5/11/chartex" xmlns:cx6="http://schemas.microsoft.com/office/drawing/2016/5/12/chartex" xmlns:cx7="http://schemas.microsoft.com/office/drawing/2016/5/13/chartex" xmlns:cx8="http://schemas.microsoft.com/office/drawing/2016/5/14/chartex" xmlns:mc="http://schemas.openxmlformats.org/markup-compatibility/2006" xmlns:aink="http://schemas.microsoft.com/office/drawing/2016/ink" xmlns:am3d="http://schemas.microsoft.com/office/drawing/2017/model3d" xmlns:o="urn:schemas-microsoft-com:office:office" xmlns:oel="http://schemas.microsoft.com/office/2019/extlst" xmlns:r="http://schemas.openxmlformats.org/officeDocument/2006/relationships" xmlns:m="http://schemas.openxmlformats.org/officeDocument/2006/math" xmlns:v="urn:schemas-microsoft-com:vml" xmlns:wp14="http://schemas.microsoft.com/office/word/2010/wordprocessingDrawing" xmlns:wp="http://schemas.openxmlformats.org/drawingml/2006/wordprocessingDrawing" xmlns:w10="urn:schemas-microsoft-com:office:word" xmlns:w="http://schemas.openxmlformats.org/wordprocessingml/2006/main" xmlns:w14="http://schemas.microsoft.com/office/word/2010/wordml" xmlns:w15="http://schemas.microsoft.com/office/word/2012/wordml" xmlns:w16cex="http://schemas.microsoft.com/office/word/2018/wordml/cex" xmlns:w16cid="http://schemas.microsoft.com/office/word/2016/wordml/cid" xmlns:w16="http://schemas.microsoft.com/office/word/2018/wordml" xmlns:w16du="http://schemas.microsoft.com/office/word/2023/wordml/word16du" xmlns:w16sdtdh="http://schemas.microsoft.com/office/word/2020/wordml/sdtdatahash" xmlns:w16se="http://schemas.microsoft.com/office/word/2015/wordml/symex" xmlns:wpg="http://schemas.microsoft.com/office/word/2010/wordprocessingGroup" xmlns:wpi="http://schemas.microsoft.com/office/word/2010/wordprocessingInk" xmlns:wne="http://schemas.microsoft.com/office/word/2006/wordml" xmlns:wps="http://schemas.microsoft.com/office/word/2010/wordprocessingShape" mc:Ignorable="w14 w15 w16se w16cid w16 w16cex w16sdtdh w16du wp14">
+<w:document xmlns:wpc="http://schemas.microsoft.com/office/word/2010/wordprocessingCanvas" xmlns:cx="http://schemas.microsoft.com/office/drawing/2014/chartex" xmlns:cx1="http://schemas.microsoft.com/office/drawing/2015/9/8/chartex" xmlns:cx2="http://schemas.microsoft.com/office/drawing/2015/10/21/chartex" xmlns:cx3="http://schemas.microsoft.com/office/drawing/2016/5/9/chartex" xmlns:cx4="http://schemas.microsoft.com/office/drawing/2016/5/10/chartex" xmlns:cx5="http://schemas.microsoft.com/office/drawing/2016/5/11/chartex" xmlns:cx6="http://schemas.microsoft.com/office/drawing/2016/5/12/chartex" xmlns:cx7="http://schemas.microsoft.com/office/drawing/2016/5/13/chartex" xmlns:cx8="http://schemas.microsoft.com/office/drawing/2016/5/14/chartex" xmlns:mc="http://schemas.openxmlformats.org/markup-compatibility/2006" xmlns:aink="http://schemas.microsoft.com/office/drawing/2016/ink" xmlns:am3d="http://schemas.microsoft.com/office/drawing/2017/model3d" xmlns:o="urn:schemas-microsoft-com:office:office" xmlns:oel="http://schemas.microsoft.com/office/2019/extlst" xmlns:r="http://schemas.openxmlformats.org/officeDocument/2006/relationships" xmlns:m="http://schemas.openxmlformats.org/officeDocument/2006/math" xmlns:v="urn:schemas-microsoft-com:vml" xmlns:wp14="http://schemas.microsoft.com/office/word/2010/wordprocessingDrawing" xmlns:wp="http://schemas.openxmlformats.org/drawingml/2006/wordprocessingDrawing" xmlns:w10="urn:schemas-microsoft-com:office:word" xmlns:w="http://schemas.openxmlformats.org/wordprocessingml/2006/main" xmlns:w14="http://schemas.microsoft.com/office/word/2010/wordml" xmlns:w15="http://schemas.microsoft.com/office/word/2012/wordml" xmlns:w16cex="http://schemas.microsoft.com/office/word/2018/wordml/cex" xmlns:w16cid="http://schemas.microsoft.com/office/word/2016/wordml/cid" xmlns:w16="http://schemas.microsoft.com/office/word/2018/wordml" xmlns:w16du="http://schemas.microsoft.com/office/word/2023/wordml/word16du" xmlns:w16sdtdh="http://schemas.microsoft.com/office/word/2020/wordml/sdtdatahash" xmlns:w16sdtfl="http://schemas.microsoft.com/office/word/2024/wordml/sdtformatlock" xmlns:w16se="http://schemas.microsoft.com/office/word/2015/wordml/symex" xmlns:wpg="http://schemas.microsoft.com/office/word/2010/wordprocessingGroup" xmlns:wpi="http://schemas.microsoft.com/office/word/2010/wordprocessingInk" xmlns:wne="http://schemas.microsoft.com/office/word/2006/wordml" xmlns:wps="http://schemas.microsoft.com/office/word/2010/wordprocessingShape" mc:Ignorable="w14 w15 w16se w16cid w16 w16cex w16sdtdh w16sdtfl w16du wp14">
   <w:body>
     <w:p>
       <w:pPr>
@@ -113,8 +113,19 @@
           <w:sz w:val="22"/>
           <w:szCs w:val="22"/>
         </w:rPr>
-        <w:t>some social benefits, like help the poor area?</w:t>
-      </w:r>
+        <w:t xml:space="preserve">some social benefits, like help the poor </w:t>
+      </w:r>
+      <w:proofErr w:type="gramStart"/>
+      <w:r>
+        <w:rPr>
+          <w:rFonts w:ascii="Arial" w:eastAsia="Arial" w:hAnsi="Arial" w:cs="Arial"/>
+          <w:color w:val="000000" w:themeColor="text1"/>
+          <w:sz w:val="22"/>
+          <w:szCs w:val="22"/>
+        </w:rPr>
+        <w:t>area?</w:t>
+      </w:r>
+      <w:proofErr w:type="gramEnd"/>
     </w:p>
     <w:p>
       <w:pPr>
@@ -219,7 +230,27 @@
           <w:sz w:val="22"/>
           <w:szCs w:val="22"/>
         </w:rPr>
-        <w:t>(De Chardon, 2019; Schoner et al., 2012). However, the actual benefits of BSS vary across different regions and operating models. Some studies also suggest that its impact on reducing transportation-related carbon emissions may be limited</w:t>
+        <w:t xml:space="preserve">(De Chardon, 2019; </w:t>
+      </w:r>
+      <w:proofErr w:type="spellStart"/>
+      <w:r>
+        <w:rPr>
+          <w:rFonts w:ascii="Arial" w:eastAsia="Arial" w:hAnsi="Arial" w:cs="Arial"/>
+          <w:color w:val="000000" w:themeColor="text1"/>
+          <w:sz w:val="22"/>
+          <w:szCs w:val="22"/>
+        </w:rPr>
+        <w:t>Schoner</w:t>
+      </w:r>
+      <w:proofErr w:type="spellEnd"/>
+      <w:r>
+        <w:rPr>
+          <w:rFonts w:ascii="Arial" w:eastAsia="Arial" w:hAnsi="Arial" w:cs="Arial"/>
+          <w:color w:val="000000" w:themeColor="text1"/>
+          <w:sz w:val="22"/>
+          <w:szCs w:val="22"/>
+        </w:rPr>
+        <w:t xml:space="preserve"> et al., 2012). However, the actual benefits of BSS vary across different regions and operating models. Some studies also suggest that its impact on reducing transportation-related carbon emissions may be limited</w:t>
       </w:r>
       <w:r>
         <w:rPr>
@@ -237,7 +268,27 @@
           <w:sz w:val="22"/>
           <w:szCs w:val="22"/>
         </w:rPr>
-        <w:t>(D’Almeida et al., 2021).</w:t>
+        <w:t>(</w:t>
+      </w:r>
+      <w:proofErr w:type="spellStart"/>
+      <w:r>
+        <w:rPr>
+          <w:rFonts w:ascii="Arial" w:eastAsia="Arial" w:hAnsi="Arial" w:cs="Arial"/>
+          <w:color w:val="000000" w:themeColor="text1"/>
+          <w:sz w:val="22"/>
+          <w:szCs w:val="22"/>
+        </w:rPr>
+        <w:t>D’Almeida</w:t>
+      </w:r>
+      <w:proofErr w:type="spellEnd"/>
+      <w:r>
+        <w:rPr>
+          <w:rFonts w:ascii="Arial" w:eastAsia="Arial" w:hAnsi="Arial" w:cs="Arial"/>
+          <w:color w:val="000000" w:themeColor="text1"/>
+          <w:sz w:val="22"/>
+          <w:szCs w:val="22"/>
+        </w:rPr>
+        <w:t xml:space="preserve"> et al., 2021).</w:t>
       </w:r>
     </w:p>
     <w:p>
@@ -375,7 +426,67 @@
           <w:sz w:val="22"/>
           <w:szCs w:val="22"/>
         </w:rPr>
-        <w:t>(Radzimski et al., 2021; Böcker et al., 2020).  [To be continued, gap we want to make a contribution…]</w:t>
+        <w:t>(</w:t>
+      </w:r>
+      <w:proofErr w:type="spellStart"/>
+      <w:r>
+        <w:rPr>
+          <w:rFonts w:ascii="Arial" w:eastAsia="Arial" w:hAnsi="Arial" w:cs="Arial"/>
+          <w:color w:val="000000" w:themeColor="text1"/>
+          <w:sz w:val="22"/>
+          <w:szCs w:val="22"/>
+        </w:rPr>
+        <w:t>Radzimski</w:t>
+      </w:r>
+      <w:proofErr w:type="spellEnd"/>
+      <w:r>
+        <w:rPr>
+          <w:rFonts w:ascii="Arial" w:eastAsia="Arial" w:hAnsi="Arial" w:cs="Arial"/>
+          <w:color w:val="000000" w:themeColor="text1"/>
+          <w:sz w:val="22"/>
+          <w:szCs w:val="22"/>
+        </w:rPr>
+        <w:t xml:space="preserve"> et al., 2021; </w:t>
+      </w:r>
+      <w:proofErr w:type="spellStart"/>
+      <w:r>
+        <w:rPr>
+          <w:rFonts w:ascii="Arial" w:eastAsia="Arial" w:hAnsi="Arial" w:cs="Arial"/>
+          <w:color w:val="000000" w:themeColor="text1"/>
+          <w:sz w:val="22"/>
+          <w:szCs w:val="22"/>
+        </w:rPr>
+        <w:t>Böcker</w:t>
+      </w:r>
+      <w:proofErr w:type="spellEnd"/>
+      <w:r>
+        <w:rPr>
+          <w:rFonts w:ascii="Arial" w:eastAsia="Arial" w:hAnsi="Arial" w:cs="Arial"/>
+          <w:color w:val="000000" w:themeColor="text1"/>
+          <w:sz w:val="22"/>
+          <w:szCs w:val="22"/>
+        </w:rPr>
+        <w:t xml:space="preserve"> et al., 2020).  [To be continued, gap we want to </w:t>
+      </w:r>
+      <w:proofErr w:type="gramStart"/>
+      <w:r>
+        <w:rPr>
+          <w:rFonts w:ascii="Arial" w:eastAsia="Arial" w:hAnsi="Arial" w:cs="Arial"/>
+          <w:color w:val="000000" w:themeColor="text1"/>
+          <w:sz w:val="22"/>
+          <w:szCs w:val="22"/>
+        </w:rPr>
+        <w:t>make a contribution</w:t>
+      </w:r>
+      <w:proofErr w:type="gramEnd"/>
+      <w:r>
+        <w:rPr>
+          <w:rFonts w:ascii="Arial" w:eastAsia="Arial" w:hAnsi="Arial" w:cs="Arial"/>
+          <w:color w:val="000000" w:themeColor="text1"/>
+          <w:sz w:val="22"/>
+          <w:szCs w:val="22"/>
+        </w:rPr>
+        <w:t>…]</w:t>
       </w:r>
     </w:p>
     <w:p>
@@ -424,8 +535,19 @@
           <w:sz w:val="22"/>
           <w:szCs w:val="22"/>
         </w:rPr>
-        <w:t xml:space="preserve"> analysis to examine the usage of dockless bike-sharing systems. Section 5 offers a quantitative analysis to evaluate the impact of bike-sharing on public transport coverage and operational efficiency. [To be continued, what about part 3 ]</w:t>
-      </w:r>
+        <w:t xml:space="preserve"> analysis to examine the usage of dockless bike-sharing systems. Section 5 offers a quantitative analysis to evaluate the impact of bike-sharing on public transport coverage and operational efficiency. [To be continued, what about part </w:t>
+      </w:r>
+      <w:proofErr w:type="gramStart"/>
+      <w:r>
+        <w:rPr>
+          <w:rFonts w:ascii="Arial" w:eastAsia="Arial" w:hAnsi="Arial" w:cs="Arial"/>
+          <w:color w:val="000000" w:themeColor="text1"/>
+          <w:sz w:val="22"/>
+          <w:szCs w:val="22"/>
+        </w:rPr>
+        <w:t>3 ]</w:t>
+      </w:r>
+      <w:proofErr w:type="gramEnd"/>
     </w:p>
     <w:p>
       <w:pPr>
@@ -475,7 +597,27 @@
           <w:sz w:val="22"/>
           <w:szCs w:val="22"/>
         </w:rPr>
-        <w:t>1.related researches(public transportation)</w:t>
+        <w:t xml:space="preserve">1.related </w:t>
+      </w:r>
+      <w:proofErr w:type="gramStart"/>
+      <w:r>
+        <w:rPr>
+          <w:rFonts w:ascii="Arial" w:eastAsia="Arial" w:hAnsi="Arial" w:cs="Arial"/>
+          <w:color w:val="000000" w:themeColor="text1"/>
+          <w:sz w:val="22"/>
+          <w:szCs w:val="22"/>
+        </w:rPr>
+        <w:t>researches(</w:t>
+      </w:r>
+      <w:proofErr w:type="gramEnd"/>
+      <w:r>
+        <w:rPr>
+          <w:rFonts w:ascii="Arial" w:eastAsia="Arial" w:hAnsi="Arial" w:cs="Arial"/>
+          <w:color w:val="000000" w:themeColor="text1"/>
+          <w:sz w:val="22"/>
+          <w:szCs w:val="22"/>
+        </w:rPr>
+        <w:t>public transportation)</w:t>
       </w:r>
     </w:p>
     <w:p>
@@ -518,6 +660,7 @@
           <w:szCs w:val="22"/>
         </w:rPr>
       </w:pPr>
+      <w:proofErr w:type="spellStart"/>
       <w:r>
         <w:rPr>
           <w:rFonts w:ascii="Arial" w:eastAsia="Arial" w:hAnsi="Arial" w:cs="Arial"/>
@@ -527,6 +670,7 @@
         </w:rPr>
         <w:t>chicago</w:t>
       </w:r>
+      <w:proofErr w:type="spellEnd"/>
     </w:p>
     <w:p>
       <w:pPr>
@@ -678,7 +822,27 @@
               <w:sz w:val="22"/>
               <w:szCs w:val="22"/>
             </w:rPr>
-            <w:t>(Jäppinen et al., 2013)</w:t>
+            <w:t>(</w:t>
+          </w:r>
+          <w:proofErr w:type="spellStart"/>
+          <w:r>
+            <w:rPr>
+              <w:rFonts w:ascii="Arial" w:eastAsia="Arial" w:hAnsi="Arial" w:cs="Arial"/>
+              <w:color w:val="000000" w:themeColor="text1"/>
+              <w:sz w:val="22"/>
+              <w:szCs w:val="22"/>
+            </w:rPr>
+            <w:t>Jäppinen</w:t>
+          </w:r>
+          <w:proofErr w:type="spellEnd"/>
+          <w:r>
+            <w:rPr>
+              <w:rFonts w:ascii="Arial" w:eastAsia="Arial" w:hAnsi="Arial" w:cs="Arial"/>
+              <w:color w:val="000000" w:themeColor="text1"/>
+              <w:sz w:val="22"/>
+              <w:szCs w:val="22"/>
+            </w:rPr>
+            <w:t xml:space="preserve"> et al., 2013)</w:t>
           </w:r>
         </w:sdtContent>
       </w:sdt>
@@ -874,7 +1038,25 @@
               <w:sz w:val="22"/>
               <w:szCs w:val="22"/>
             </w:rPr>
-            <w:t>(Campbell &amp; Brakewood, 2017)</w:t>
+            <w:t xml:space="preserve">(Campbell &amp; </w:t>
+          </w:r>
+          <w:proofErr w:type="spellStart"/>
+          <w:r>
+            <w:rPr>
+              <w:color w:val="000000" w:themeColor="text1"/>
+              <w:sz w:val="22"/>
+              <w:szCs w:val="22"/>
+            </w:rPr>
+            <w:t>Brakewood</w:t>
+          </w:r>
+          <w:proofErr w:type="spellEnd"/>
+          <w:r>
+            <w:rPr>
+              <w:color w:val="000000" w:themeColor="text1"/>
+              <w:sz w:val="22"/>
+              <w:szCs w:val="22"/>
+            </w:rPr>
+            <w:t>, 2017)</w:t>
           </w:r>
         </w:sdtContent>
       </w:sdt>
@@ -1029,7 +1211,27 @@
               <w:sz w:val="22"/>
               <w:szCs w:val="22"/>
             </w:rPr>
-            <w:t>(Audikana et al., 2017)</w:t>
+            <w:t>(</w:t>
+          </w:r>
+          <w:proofErr w:type="spellStart"/>
+          <w:r>
+            <w:rPr>
+              <w:rFonts w:ascii="Arial" w:eastAsia="Arial" w:hAnsi="Arial" w:cs="Arial"/>
+              <w:color w:val="000000" w:themeColor="text1"/>
+              <w:sz w:val="22"/>
+              <w:szCs w:val="22"/>
+            </w:rPr>
+            <w:t>Audikana</w:t>
+          </w:r>
+          <w:proofErr w:type="spellEnd"/>
+          <w:r>
+            <w:rPr>
+              <w:rFonts w:ascii="Arial" w:eastAsia="Arial" w:hAnsi="Arial" w:cs="Arial"/>
+              <w:color w:val="000000" w:themeColor="text1"/>
+              <w:sz w:val="22"/>
+              <w:szCs w:val="22"/>
+            </w:rPr>
+            <w:t xml:space="preserve"> et al., 2017)</w:t>
           </w:r>
         </w:sdtContent>
       </w:sdt>
@@ -1173,7 +1375,27 @@
               <w:sz w:val="22"/>
               <w:szCs w:val="22"/>
             </w:rPr>
-            <w:t>Faghih-Imani and Eluru (2015)</w:t>
+            <w:t xml:space="preserve">Faghih-Imani and </w:t>
+          </w:r>
+          <w:proofErr w:type="spellStart"/>
+          <w:r>
+            <w:rPr>
+              <w:rFonts w:ascii="Arial" w:eastAsia="Arial" w:hAnsi="Arial" w:cs="Arial"/>
+              <w:color w:val="000000" w:themeColor="text1"/>
+              <w:sz w:val="22"/>
+              <w:szCs w:val="22"/>
+            </w:rPr>
+            <w:t>Eluru</w:t>
+          </w:r>
+          <w:proofErr w:type="spellEnd"/>
+          <w:r>
+            <w:rPr>
+              <w:rFonts w:ascii="Arial" w:eastAsia="Arial" w:hAnsi="Arial" w:cs="Arial"/>
+              <w:color w:val="000000" w:themeColor="text1"/>
+              <w:sz w:val="22"/>
+              <w:szCs w:val="22"/>
+            </w:rPr>
+            <w:t xml:space="preserve"> (2015)</w:t>
           </w:r>
         </w:sdtContent>
       </w:sdt>
@@ -1224,7 +1446,27 @@
               <w:sz w:val="22"/>
               <w:szCs w:val="22"/>
             </w:rPr>
-            <w:t>(Médard de Chardon, 2019)</w:t>
+            <w:t>(</w:t>
+          </w:r>
+          <w:proofErr w:type="spellStart"/>
+          <w:r>
+            <w:rPr>
+              <w:rFonts w:ascii="Arial" w:eastAsia="Arial" w:hAnsi="Arial" w:cs="Arial"/>
+              <w:color w:val="000000" w:themeColor="text1"/>
+              <w:sz w:val="22"/>
+              <w:szCs w:val="22"/>
+            </w:rPr>
+            <w:t>Médard</w:t>
+          </w:r>
+          <w:proofErr w:type="spellEnd"/>
+          <w:r>
+            <w:rPr>
+              <w:rFonts w:ascii="Arial" w:eastAsia="Arial" w:hAnsi="Arial" w:cs="Arial"/>
+              <w:color w:val="000000" w:themeColor="text1"/>
+              <w:sz w:val="22"/>
+              <w:szCs w:val="22"/>
+            </w:rPr>
+            <w:t xml:space="preserve"> de Chardon, 2019)</w:t>
           </w:r>
         </w:sdtContent>
       </w:sdt>
@@ -1276,7 +1518,27 @@
               <w:sz w:val="22"/>
               <w:szCs w:val="22"/>
             </w:rPr>
-            <w:t>(Raux et al., 2017)</w:t>
+            <w:t>(</w:t>
+          </w:r>
+          <w:proofErr w:type="spellStart"/>
+          <w:r>
+            <w:rPr>
+              <w:rFonts w:ascii="Arial" w:eastAsia="Arial" w:hAnsi="Arial" w:cs="Arial"/>
+              <w:color w:val="000000" w:themeColor="text1"/>
+              <w:sz w:val="22"/>
+              <w:szCs w:val="22"/>
+            </w:rPr>
+            <w:t>Raux</w:t>
+          </w:r>
+          <w:proofErr w:type="spellEnd"/>
+          <w:r>
+            <w:rPr>
+              <w:rFonts w:ascii="Arial" w:eastAsia="Arial" w:hAnsi="Arial" w:cs="Arial"/>
+              <w:color w:val="000000" w:themeColor="text1"/>
+              <w:sz w:val="22"/>
+              <w:szCs w:val="22"/>
+            </w:rPr>
+            <w:t xml:space="preserve"> et al., 2017)</w:t>
           </w:r>
         </w:sdtContent>
       </w:sdt>
@@ -1472,7 +1734,27 @@
               <w:sz w:val="22"/>
               <w:szCs w:val="22"/>
             </w:rPr>
-            <w:t>(Saberi et al., 2018)</w:t>
+            <w:t>(</w:t>
+          </w:r>
+          <w:proofErr w:type="spellStart"/>
+          <w:r>
+            <w:rPr>
+              <w:rFonts w:ascii="Arial" w:eastAsia="Arial" w:hAnsi="Arial" w:cs="Arial"/>
+              <w:color w:val="000000" w:themeColor="text1"/>
+              <w:sz w:val="22"/>
+              <w:szCs w:val="22"/>
+            </w:rPr>
+            <w:t>Saberi</w:t>
+          </w:r>
+          <w:proofErr w:type="spellEnd"/>
+          <w:r>
+            <w:rPr>
+              <w:rFonts w:ascii="Arial" w:eastAsia="Arial" w:hAnsi="Arial" w:cs="Arial"/>
+              <w:color w:val="000000" w:themeColor="text1"/>
+              <w:sz w:val="22"/>
+              <w:szCs w:val="22"/>
+            </w:rPr>
+            <w:t xml:space="preserve"> et al., 2018)</w:t>
           </w:r>
         </w:sdtContent>
       </w:sdt>
@@ -1723,7 +2005,27 @@
               <w:sz w:val="22"/>
               <w:szCs w:val="22"/>
             </w:rPr>
-            <w:t>(ShangHai Statistical Yearbook 2023)</w:t>
+            <w:t>(</w:t>
+          </w:r>
+          <w:proofErr w:type="spellStart"/>
+          <w:r>
+            <w:rPr>
+              <w:rFonts w:ascii="Arial" w:eastAsia="Arial" w:hAnsi="Arial" w:cs="Arial"/>
+              <w:color w:val="000000" w:themeColor="text1"/>
+              <w:sz w:val="22"/>
+              <w:szCs w:val="22"/>
+            </w:rPr>
+            <w:t>ShangHai</w:t>
+          </w:r>
+          <w:proofErr w:type="spellEnd"/>
+          <w:r>
+            <w:rPr>
+              <w:rFonts w:ascii="Arial" w:eastAsia="Arial" w:hAnsi="Arial" w:cs="Arial"/>
+              <w:color w:val="000000" w:themeColor="text1"/>
+              <w:sz w:val="22"/>
+              <w:szCs w:val="22"/>
+            </w:rPr>
+            <w:t xml:space="preserve"> Statistical Yearbook 2023)</w:t>
           </w:r>
         </w:sdtContent>
       </w:sdt>
@@ -1816,7 +2118,49 @@
           <w:sz w:val="22"/>
           <w:szCs w:val="22"/>
         </w:rPr>
-        <w:t>This study seeks to answer two key questions: (1) What are the spatial distribution patterns of BSS usage in Shanghai and Chicago? (2) What public transport factors most significantly influence BSS usage? By identifying these factors, the study aims to provide actionable recommendations for cities with less-developed systems, drawing lessons from more mature systems to create more sustainable and efficient urban transport networks.</w:t>
+        <w:t xml:space="preserve">This study seeks to answer two key questions: (1) What are the spatial distribution patterns of BSS usage in Shanghai and </w:t>
+      </w:r>
+      <w:r>
+        <w:rPr>
+          <w:rFonts w:ascii="Arial" w:eastAsia="Arial" w:hAnsi="Arial" w:cs="Arial"/>
+          <w:color w:val="FF0000"/>
+          <w:sz w:val="22"/>
+          <w:szCs w:val="22"/>
+        </w:rPr>
+        <w:t>Chicago</w:t>
+      </w:r>
+      <w:r>
+        <w:rPr>
+          <w:rFonts w:ascii="Arial" w:eastAsia="Arial" w:hAnsi="Arial" w:cs="Arial"/>
+          <w:sz w:val="22"/>
+          <w:szCs w:val="22"/>
+        </w:rPr>
+        <w:t xml:space="preserve">? (2) </w:t>
+      </w:r>
+      <w:r>
+        <w:rPr>
+          <w:rFonts w:ascii="Arial" w:eastAsia="Arial" w:hAnsi="Arial" w:cs="Arial"/>
+          <w:sz w:val="22"/>
+          <w:szCs w:val="22"/>
+        </w:rPr>
+        <w:t xml:space="preserve">why is the difference? </w:t>
+      </w:r>
+      <w:r>
+        <w:rPr>
+          <w:rFonts w:ascii="Arial" w:eastAsia="Arial" w:hAnsi="Arial" w:cs="Arial"/>
+          <w:color w:val="FF0000"/>
+          <w:sz w:val="22"/>
+          <w:szCs w:val="22"/>
+        </w:rPr>
+        <w:t>What public transport factors most significantly influence BSS usage?</w:t>
+      </w:r>
+      <w:r>
+        <w:rPr>
+          <w:rFonts w:ascii="Arial" w:eastAsia="Arial" w:hAnsi="Arial" w:cs="Arial"/>
+          <w:sz w:val="22"/>
+          <w:szCs w:val="22"/>
+        </w:rPr>
+        <w:t xml:space="preserve"> By identifying these factors, the study aims to provide actionable recommendations for cities with less-developed systems, drawing lessons from more mature systems to create more sustainable and efficient urban transport networks.</w:t>
       </w:r>
     </w:p>
     <w:sdt>
@@ -1827,7 +2171,6 @@
           <w:docPart w:val="DefaultPlaceholder_-1854013440"/>
         </w:placeholder>
       </w:sdtPr>
-      <w:sdtEndPr/>
       <w:sdtContent>
         <w:p>
           <w:pPr>
@@ -1881,6 +2224,7 @@
           <w:szCs w:val="22"/>
         </w:rPr>
       </w:pPr>
+      <w:proofErr w:type="spellStart"/>
       <w:r>
         <w:rPr>
           <w:rFonts w:ascii="Arial" w:eastAsia="Arial" w:hAnsi="Arial" w:cs="Arial"/>
@@ -1890,6 +2234,7 @@
         </w:rPr>
         <w:t>mclp</w:t>
       </w:r>
+      <w:proofErr w:type="spellEnd"/>
     </w:p>
     <w:p>
       <w:pPr>
@@ -2100,7 +2445,23 @@
     </w:p>
     <w:p>
       <w:r>
-        <w:t xml:space="preserve">The Maximum Coverage Location Problem (MCLP) is a classic optimization model that considers a set of discrete demand points and a set of candidate facility locations. The goal is to chooset facility locations from the candidates to maximize the weighted total coverage of the demand points within a given number of facilities. As a foundation for many sharing economy models, MCLP is commonly used for layout optimization and is aim to cover more customers by specifying the number of centers and their service radius </w:t>
+        <w:t xml:space="preserve">The Maximum Coverage Location Problem (MCLP) is a classic optimization model that considers a set of discrete demand points and a set of candidate facility locations. The goal is to </w:t>
+      </w:r>
+      <w:proofErr w:type="spellStart"/>
+      <w:r>
+        <w:t>chooset</w:t>
+      </w:r>
+      <w:proofErr w:type="spellEnd"/>
+      <w:r>
+        <w:t xml:space="preserve"> facility locations from the candidates to maximize the weighted total coverage of the demand points within a given number of facilities. As a foundation for many sharing economy models, MCLP is commonly used for layout optimization and is </w:t>
+      </w:r>
+      <w:proofErr w:type="gramStart"/>
+      <w:r>
+        <w:t>aim</w:t>
+      </w:r>
+      <w:proofErr w:type="gramEnd"/>
+      <w:r>
+        <w:t xml:space="preserve"> to cover more customers by specifying the number of centers and their service radius </w:t>
       </w:r>
       <w:sdt>
         <w:sdtPr>
@@ -2115,7 +2476,21 @@
             <w:rPr>
               <w:color w:val="000000" w:themeColor="text1"/>
             </w:rPr>
-            <w:t>(Muren et al., 2020)</w:t>
+            <w:t>(</w:t>
+          </w:r>
+          <w:proofErr w:type="spellStart"/>
+          <w:r>
+            <w:rPr>
+              <w:color w:val="000000" w:themeColor="text1"/>
+            </w:rPr>
+            <w:t>Muren</w:t>
+          </w:r>
+          <w:proofErr w:type="spellEnd"/>
+          <w:r>
+            <w:rPr>
+              <w:color w:val="000000" w:themeColor="text1"/>
+            </w:rPr>
+            <w:t xml:space="preserve"> et al., 2020)</w:t>
           </w:r>
         </w:sdtContent>
       </w:sdt>
@@ -2298,9 +2673,38 @@
             <w:spacing w:after="0"/>
             <w:ind w:left="480" w:hanging="480"/>
           </w:pPr>
+          <w:proofErr w:type="spellStart"/>
           <w:r>
             <w:lastRenderedPageBreak/>
-            <w:t xml:space="preserve">Audikana, A., Ravalet, E., Baranger, V., &amp; Kaufmann, V. (2017). Implementing bikesharing systems in small cities: Evidence from the Swiss experience. </w:t>
+            <w:t>Audikana</w:t>
+          </w:r>
+          <w:proofErr w:type="spellEnd"/>
+          <w:r>
+            <w:t xml:space="preserve">, A., </w:t>
+          </w:r>
+          <w:proofErr w:type="spellStart"/>
+          <w:r>
+            <w:t>Ravalet</w:t>
+          </w:r>
+          <w:proofErr w:type="spellEnd"/>
+          <w:r>
+            <w:t xml:space="preserve">, E., </w:t>
+          </w:r>
+          <w:proofErr w:type="spellStart"/>
+          <w:r>
+            <w:t>Baranger</w:t>
+          </w:r>
+          <w:proofErr w:type="spellEnd"/>
+          <w:r>
+            <w:t xml:space="preserve">, V., &amp; Kaufmann, V. (2017). Implementing </w:t>
+          </w:r>
+          <w:proofErr w:type="spellStart"/>
+          <w:r>
+            <w:t>bikesharing</w:t>
+          </w:r>
+          <w:proofErr w:type="spellEnd"/>
+          <w:r>
+            <w:t xml:space="preserve"> systems in small cities: Evidence from the Swiss experience. </w:t>
           </w:r>
           <w:r>
             <w:rPr>
@@ -2337,7 +2741,23 @@
             <w:ind w:left="480" w:hanging="480"/>
           </w:pPr>
           <w:r>
-            <w:t xml:space="preserve">Campbell, K. B., &amp; Brakewood, C. (2017). Sharing riders: How bikesharing impacts bus ridership in New York City. </w:t>
+            <w:t xml:space="preserve">Campbell, K. B., &amp; </w:t>
+          </w:r>
+          <w:proofErr w:type="spellStart"/>
+          <w:r>
+            <w:t>Brakewood</w:t>
+          </w:r>
+          <w:proofErr w:type="spellEnd"/>
+          <w:r>
+            <w:t xml:space="preserve">, C. (2017). Sharing riders: How </w:t>
+          </w:r>
+          <w:proofErr w:type="spellStart"/>
+          <w:r>
+            <w:t>bikesharing</w:t>
+          </w:r>
+          <w:proofErr w:type="spellEnd"/>
+          <w:r>
+            <w:t xml:space="preserve"> impacts bus ridership in New York City. </w:t>
           </w:r>
           <w:r>
             <w:rPr>
@@ -2374,7 +2794,15 @@
             <w:ind w:left="480" w:hanging="480"/>
           </w:pPr>
           <w:r>
-            <w:t xml:space="preserve">Cao, M., Ma, S., Huang, M., Lü, G., &amp; Chen, M. (2019). Effects of Free-Floating Shared Bicycles on Urban Public Transportation. </w:t>
+            <w:t xml:space="preserve">Cao, M., Ma, S., Huang, M., </w:t>
+          </w:r>
+          <w:proofErr w:type="spellStart"/>
+          <w:r>
+            <w:t>Lü</w:t>
+          </w:r>
+          <w:proofErr w:type="spellEnd"/>
+          <w:r>
+            <w:t xml:space="preserve">, G., &amp; Chen, M. (2019). Effects of Free-Floating Shared Bicycles on Urban Public Transportation. </w:t>
           </w:r>
           <w:r>
             <w:rPr>
@@ -2435,7 +2863,23 @@
             <w:ind w:left="480" w:hanging="480"/>
           </w:pPr>
           <w:r>
-            <w:t xml:space="preserve">Faghih-Imani, A., &amp; Eluru, N. (2015). Analysing bicycle-sharing system user destination choice preferences: Chicago’s Divvy system. </w:t>
+            <w:t xml:space="preserve">Faghih-Imani, A., &amp; </w:t>
+          </w:r>
+          <w:proofErr w:type="spellStart"/>
+          <w:r>
+            <w:t>Eluru</w:t>
+          </w:r>
+          <w:proofErr w:type="spellEnd"/>
+          <w:r>
+            <w:t xml:space="preserve">, N. (2015). </w:t>
+          </w:r>
+          <w:proofErr w:type="spellStart"/>
+          <w:r>
+            <w:t>Analysing</w:t>
+          </w:r>
+          <w:proofErr w:type="spellEnd"/>
+          <w:r>
+            <w:t xml:space="preserve"> bicycle-sharing system user destination choice preferences: Chicago’s Divvy system. </w:t>
           </w:r>
           <w:r>
             <w:rPr>
@@ -2516,7 +2960,23 @@
               <w:i/>
               <w:iCs/>
             </w:rPr>
-            <w:t>Journal of Geovisualization and Spatial Analysis</w:t>
+            <w:t xml:space="preserve">Journal of </w:t>
+          </w:r>
+          <w:proofErr w:type="spellStart"/>
+          <w:r>
+            <w:rPr>
+              <w:i/>
+              <w:iCs/>
+            </w:rPr>
+            <w:t>Geovisualization</w:t>
+          </w:r>
+          <w:proofErr w:type="spellEnd"/>
+          <w:r>
+            <w:rPr>
+              <w:i/>
+              <w:iCs/>
+            </w:rPr>
+            <w:t xml:space="preserve"> and Spatial Analysis</w:t>
           </w:r>
           <w:r>
             <w:t xml:space="preserve">, </w:t>
@@ -2545,8 +3005,13 @@
             <w:spacing w:after="0"/>
             <w:ind w:left="480" w:hanging="480"/>
           </w:pPr>
-          <w:r>
-            <w:t xml:space="preserve">Jäppinen, S., Toivonen, T., &amp; Salonen, M. (2013). Modelling the potential effect of shared bicycles on public transport travel times in Greater Helsinki: An open data approach. </w:t>
+          <w:proofErr w:type="spellStart"/>
+          <w:r>
+            <w:t>Jäppinen</w:t>
+          </w:r>
+          <w:proofErr w:type="spellEnd"/>
+          <w:r>
+            <w:t xml:space="preserve">, S., Toivonen, T., &amp; Salonen, M. (2013). Modelling the potential effect of shared bicycles on public transport travel times in Greater Helsinki: An open data approach. </w:t>
           </w:r>
           <w:r>
             <w:rPr>
@@ -2583,7 +3048,31 @@
             <w:ind w:left="480" w:hanging="480"/>
           </w:pPr>
           <w:r>
-            <w:t xml:space="preserve">Jensen, P., Rouquier, J. B., Ovtracht, N., &amp; Robardet, C. (2010). Characterizing the speed and paths of shared bicycle use in Lyon. </w:t>
+            <w:t xml:space="preserve">Jensen, P., </w:t>
+          </w:r>
+          <w:proofErr w:type="spellStart"/>
+          <w:r>
+            <w:t>Rouquier</w:t>
+          </w:r>
+          <w:proofErr w:type="spellEnd"/>
+          <w:r>
+            <w:t xml:space="preserve">, J. B., </w:t>
+          </w:r>
+          <w:proofErr w:type="spellStart"/>
+          <w:r>
+            <w:t>Ovtracht</w:t>
+          </w:r>
+          <w:proofErr w:type="spellEnd"/>
+          <w:r>
+            <w:t xml:space="preserve">, N., &amp; </w:t>
+          </w:r>
+          <w:proofErr w:type="spellStart"/>
+          <w:r>
+            <w:t>Robardet</w:t>
+          </w:r>
+          <w:proofErr w:type="spellEnd"/>
+          <w:r>
+            <w:t xml:space="preserve">, C. (2010). Characterizing the speed and paths of shared bicycle use in Lyon. </w:t>
           </w:r>
           <w:r>
             <w:rPr>
@@ -2620,7 +3109,15 @@
             <w:ind w:left="480" w:hanging="480"/>
           </w:pPr>
           <w:r>
-            <w:t xml:space="preserve">Jiménez, P., Nogal, M., Caulfield, B., &amp; Pilla, F. (2016). Perceptually important points of mobility patterns to characterise bike sharing systems: The Dublin case. </w:t>
+            <w:t xml:space="preserve">Jiménez, P., Nogal, M., Caulfield, B., &amp; Pilla, F. (2016). Perceptually important points of mobility patterns to </w:t>
+          </w:r>
+          <w:proofErr w:type="spellStart"/>
+          <w:r>
+            <w:t>characterise</w:t>
+          </w:r>
+          <w:proofErr w:type="spellEnd"/>
+          <w:r>
+            <w:t xml:space="preserve"> bike sharing systems: The Dublin case. </w:t>
           </w:r>
           <w:r>
             <w:rPr>
@@ -2657,8 +3154,25 @@
             <w:ind w:left="480" w:hanging="480"/>
           </w:pPr>
           <w:r>
-            <w:t xml:space="preserve">Leth, U., Shibayama, T., &amp; Brezina, T. (2017). GI_Forum 2017, Volume 5, Issue 2. </w:t>
-          </w:r>
+            <w:t xml:space="preserve">Leth, U., </w:t>
+          </w:r>
+          <w:proofErr w:type="spellStart"/>
+          <w:r>
+            <w:t>Shibayama</w:t>
+          </w:r>
+          <w:proofErr w:type="spellEnd"/>
+          <w:r>
+            <w:t xml:space="preserve">, T., &amp; Brezina, T. (2017). </w:t>
+          </w:r>
+          <w:proofErr w:type="spellStart"/>
+          <w:r>
+            <w:t>GI_Forum</w:t>
+          </w:r>
+          <w:proofErr w:type="spellEnd"/>
+          <w:r>
+            <w:t xml:space="preserve"> 2017, Volume 5, Issue 2. </w:t>
+          </w:r>
+          <w:proofErr w:type="gramStart"/>
           <w:r>
             <w:rPr>
               <w:i/>
@@ -2667,7 +3181,11 @@
             <w:t xml:space="preserve">ISBN </w:t>
           </w:r>
           <w:r>
-            <w:t xml:space="preserve">, </w:t>
+            <w:t>,</w:t>
+          </w:r>
+          <w:proofErr w:type="gramEnd"/>
+          <w:r>
+            <w:t xml:space="preserve"> </w:t>
           </w:r>
           <w:r>
             <w:rPr>
@@ -2766,6 +3284,9 @@
           <w:pPr>
             <w:spacing w:after="0"/>
             <w:ind w:left="480" w:hanging="480"/>
+            <w:rPr>
+              <w:lang w:val="nl-NL"/>
+            </w:rPr>
           </w:pPr>
           <w:r>
             <w:t xml:space="preserve">Liu, Z., Shen, Y., &amp; Zhu, Y. (2018). Where Will Dockless Shared Bikes be Stacked? — Parking Hotspots Detection in a New City. </w:t>
@@ -2792,6 +3313,7 @@
             <w:r>
               <w:rPr>
                 <w:rStyle w:val="af"/>
+                <w:lang w:val="nl-NL"/>
               </w:rPr>
               <w:t>https://doi.org/10.1145/3219819.3219920</w:t>
             </w:r>
@@ -2803,7 +3325,35 @@
             <w:ind w:left="480" w:hanging="480"/>
           </w:pPr>
           <w:r>
-            <w:t xml:space="preserve">Ma, X., Zhang, X., Li, X., Wang, X., &amp; Zhao, X. (2019). Impacts of free-floating bikesharing system on public transit ridership. </w:t>
+            <w:rPr>
+              <w:lang w:val="nl-NL"/>
+            </w:rPr>
+            <w:t xml:space="preserve">Ma, X., Zhang, X., Li, X., Wang, X., &amp; </w:t>
+          </w:r>
+          <w:proofErr w:type="spellStart"/>
+          <w:r>
+            <w:rPr>
+              <w:lang w:val="nl-NL"/>
+            </w:rPr>
+            <w:t>Zhao</w:t>
+          </w:r>
+          <w:proofErr w:type="spellEnd"/>
+          <w:r>
+            <w:rPr>
+              <w:lang w:val="nl-NL"/>
+            </w:rPr>
+            <w:t xml:space="preserve">, X. (2019). </w:t>
+          </w:r>
+          <w:r>
+            <w:t xml:space="preserve">Impacts of free-floating </w:t>
+          </w:r>
+          <w:proofErr w:type="spellStart"/>
+          <w:r>
+            <w:t>bikesharing</w:t>
+          </w:r>
+          <w:proofErr w:type="spellEnd"/>
+          <w:r>
+            <w:t xml:space="preserve"> system on public transit ridership. </w:t>
           </w:r>
           <w:r>
             <w:rPr>
@@ -2840,7 +3390,15 @@
             <w:ind w:left="480" w:hanging="480"/>
           </w:pPr>
           <w:r>
-            <w:t xml:space="preserve">Martin, E. W., &amp; Shaheen, S. A. (2014). Evaluating public transit modal shift dynamics in response to bikesharing: a tale of two U.S. cities. </w:t>
+            <w:t xml:space="preserve">Martin, E. W., &amp; Shaheen, S. A. (2014). Evaluating public transit modal shift dynamics in response to </w:t>
+          </w:r>
+          <w:proofErr w:type="spellStart"/>
+          <w:r>
+            <w:t>bikesharing</w:t>
+          </w:r>
+          <w:proofErr w:type="spellEnd"/>
+          <w:r>
+            <w:t xml:space="preserve">: a tale of two U.S. cities. </w:t>
           </w:r>
           <w:r>
             <w:rPr>
@@ -2876,8 +3434,13 @@
             <w:spacing w:after="0"/>
             <w:ind w:left="480" w:hanging="480"/>
           </w:pPr>
-          <w:r>
-            <w:t xml:space="preserve">Médard de Chardon, C. (2019). The contradictions of bike-share benefits, purposes and outcomes. </w:t>
+          <w:proofErr w:type="spellStart"/>
+          <w:r>
+            <w:t>Médard</w:t>
+          </w:r>
+          <w:proofErr w:type="spellEnd"/>
+          <w:r>
+            <w:t xml:space="preserve"> de Chardon, C. (2019). The contradictions of bike-share benefits, purposes and outcomes. </w:t>
           </w:r>
           <w:r>
             <w:rPr>
@@ -2914,7 +3477,55 @@
             <w:ind w:left="480" w:hanging="480"/>
           </w:pPr>
           <w:r>
-            <w:t xml:space="preserve">Muren, Li, H., Mukhopadhyay, S. K., Wu, J., Zhou, L., &amp; Du, Z. (2020). Balanced maximal covering location problem and its application in bike-sharing. </w:t>
+            <w:rPr>
+              <w:lang w:val="nl-NL"/>
+            </w:rPr>
+            <w:t xml:space="preserve">Muren, Li, H., </w:t>
+          </w:r>
+          <w:proofErr w:type="spellStart"/>
+          <w:r>
+            <w:rPr>
+              <w:lang w:val="nl-NL"/>
+            </w:rPr>
+            <w:t>Mukhopadhyay</w:t>
+          </w:r>
+          <w:proofErr w:type="spellEnd"/>
+          <w:r>
+            <w:rPr>
+              <w:lang w:val="nl-NL"/>
+            </w:rPr>
+            <w:t xml:space="preserve">, S. K., </w:t>
+          </w:r>
+          <w:proofErr w:type="spellStart"/>
+          <w:r>
+            <w:rPr>
+              <w:lang w:val="nl-NL"/>
+            </w:rPr>
+            <w:t>Wu</w:t>
+          </w:r>
+          <w:proofErr w:type="spellEnd"/>
+          <w:r>
+            <w:rPr>
+              <w:lang w:val="nl-NL"/>
+            </w:rPr>
+            <w:t xml:space="preserve">, J., </w:t>
+          </w:r>
+          <w:proofErr w:type="spellStart"/>
+          <w:r>
+            <w:rPr>
+              <w:lang w:val="nl-NL"/>
+            </w:rPr>
+            <w:t>Zhou</w:t>
+          </w:r>
+          <w:proofErr w:type="spellEnd"/>
+          <w:r>
+            <w:rPr>
+              <w:lang w:val="nl-NL"/>
+            </w:rPr>
+            <w:t xml:space="preserve">, L., &amp; Du, Z. (2020). </w:t>
+          </w:r>
+          <w:r>
+            <w:t xml:space="preserve">Balanced maximal covering location problem and its application in bike-sharing. </w:t>
           </w:r>
           <w:r>
             <w:rPr>
@@ -2987,8 +3598,66 @@
             <w:spacing w:after="0"/>
             <w:ind w:left="480" w:hanging="480"/>
           </w:pPr>
-          <w:r>
-            <w:t xml:space="preserve">Raux, C., Zoubir, A., &amp; Geyik, M. (2017). Who are bike sharing schemes members and do they travel differently? The case of Lyon’s “Velo’v” scheme. </w:t>
+          <w:proofErr w:type="spellStart"/>
+          <w:r>
+            <w:rPr>
+              <w:lang w:val="nl-NL"/>
+            </w:rPr>
+            <w:t>Raux</w:t>
+          </w:r>
+          <w:proofErr w:type="spellEnd"/>
+          <w:r>
+            <w:rPr>
+              <w:lang w:val="nl-NL"/>
+            </w:rPr>
+            <w:t xml:space="preserve">, C., </w:t>
+          </w:r>
+          <w:proofErr w:type="spellStart"/>
+          <w:r>
+            <w:rPr>
+              <w:lang w:val="nl-NL"/>
+            </w:rPr>
+            <w:t>Zoubir</w:t>
+          </w:r>
+          <w:proofErr w:type="spellEnd"/>
+          <w:r>
+            <w:rPr>
+              <w:lang w:val="nl-NL"/>
+            </w:rPr>
+            <w:t xml:space="preserve">, A., &amp; </w:t>
+          </w:r>
+          <w:proofErr w:type="spellStart"/>
+          <w:r>
+            <w:rPr>
+              <w:lang w:val="nl-NL"/>
+            </w:rPr>
+            <w:t>Geyik</w:t>
+          </w:r>
+          <w:proofErr w:type="spellEnd"/>
+          <w:r>
+            <w:rPr>
+              <w:lang w:val="nl-NL"/>
+            </w:rPr>
+            <w:t xml:space="preserve">, M. (2017). </w:t>
+          </w:r>
+          <w:r>
+            <w:t xml:space="preserve">Who </w:t>
+          </w:r>
+          <w:proofErr w:type="gramStart"/>
+          <w:r>
+            <w:t>are</w:t>
+          </w:r>
+          <w:proofErr w:type="gramEnd"/>
+          <w:r>
+            <w:t xml:space="preserve"> bike sharing schemes members and do they travel differently? The case of Lyon’s “</w:t>
+          </w:r>
+          <w:proofErr w:type="spellStart"/>
+          <w:r>
+            <w:t>Velo’v</w:t>
+          </w:r>
+          <w:proofErr w:type="spellEnd"/>
+          <w:r>
+            <w:t xml:space="preserve">” scheme. </w:t>
           </w:r>
           <w:r>
             <w:rPr>
@@ -3024,8 +3693,29 @@
             <w:spacing w:after="0"/>
             <w:ind w:left="480" w:hanging="480"/>
           </w:pPr>
-          <w:r>
-            <w:t xml:space="preserve">Saberi, M., Ghamami, M., Gu, Y., Shojaei, M. H. (Sam), &amp; Fishman, E. (2018). Understanding the impacts of a public transit disruption on bicycle sharing mobility patterns: A case of Tube strike in London. </w:t>
+          <w:proofErr w:type="spellStart"/>
+          <w:r>
+            <w:t>Saberi</w:t>
+          </w:r>
+          <w:proofErr w:type="spellEnd"/>
+          <w:r>
+            <w:t xml:space="preserve">, M., </w:t>
+          </w:r>
+          <w:proofErr w:type="spellStart"/>
+          <w:r>
+            <w:t>Ghamami</w:t>
+          </w:r>
+          <w:proofErr w:type="spellEnd"/>
+          <w:r>
+            <w:t xml:space="preserve">, M., Gu, Y., </w:t>
+          </w:r>
+          <w:proofErr w:type="spellStart"/>
+          <w:r>
+            <w:t>Shojaei</w:t>
+          </w:r>
+          <w:proofErr w:type="spellEnd"/>
+          <w:r>
+            <w:t xml:space="preserve">, M. H. (Sam), &amp; Fishman, E. (2018). Understanding the impacts of a public transit disruption on bicycle sharing mobility patterns: A case of Tube strike in London. </w:t>
           </w:r>
           <w:r>
             <w:rPr>
@@ -3134,9 +3824,46 @@
           <w:pPr>
             <w:spacing w:after="0"/>
             <w:ind w:left="480" w:hanging="480"/>
+            <w:rPr>
+              <w:lang w:val="nl-NL"/>
+            </w:rPr>
           </w:pPr>
           <w:r>
-            <w:t xml:space="preserve">Wang, S., Wang, R., Su, C., Zhou, L., Wang, W., &amp; Liang, H. (2023). Optimization of shared bicycle location in Wuhan city based on multi-source geospatial big data. </w:t>
+            <w:rPr>
+              <w:lang w:val="nl-NL"/>
+            </w:rPr>
+            <w:t xml:space="preserve">Wang, S., Wang, R., </w:t>
+          </w:r>
+          <w:proofErr w:type="spellStart"/>
+          <w:r>
+            <w:rPr>
+              <w:lang w:val="nl-NL"/>
+            </w:rPr>
+            <w:t>Su</w:t>
+          </w:r>
+          <w:proofErr w:type="spellEnd"/>
+          <w:r>
+            <w:rPr>
+              <w:lang w:val="nl-NL"/>
+            </w:rPr>
+            <w:t xml:space="preserve">, C., </w:t>
+          </w:r>
+          <w:proofErr w:type="spellStart"/>
+          <w:r>
+            <w:rPr>
+              <w:lang w:val="nl-NL"/>
+            </w:rPr>
+            <w:t>Zhou</w:t>
+          </w:r>
+          <w:proofErr w:type="spellEnd"/>
+          <w:r>
+            <w:rPr>
+              <w:lang w:val="nl-NL"/>
+            </w:rPr>
+            <w:t xml:space="preserve">, L., Wang, W., &amp; Liang, H. (2023). </w:t>
+          </w:r>
+          <w:r>
+            <w:t xml:space="preserve">Optimization of shared bicycle location in Wuhan city based on multi-source geospatial big data. </w:t>
           </w:r>
           <w:r>
             <w:rPr>
@@ -3152,6 +3879,7 @@
             <w:r>
               <w:rPr>
                 <w:rStyle w:val="af"/>
+                <w:lang w:val="nl-NL"/>
               </w:rPr>
               <w:t>https://doi.org/10.1145/3615888.3627815</w:t>
             </w:r>
@@ -3163,11 +3891,25 @@
             <w:ind w:left="480" w:hanging="480"/>
           </w:pPr>
           <w:r>
-            <w:t xml:space="preserve">Wang, Z., Sun, Y., Zeng, Y., &amp; Wang, B. (2018). Substitution effect or complementation effect for bicycle travel choice preference and other transportation availability: </w:t>
+            <w:rPr>
+              <w:lang w:val="nl-NL"/>
+            </w:rPr>
+            <w:t xml:space="preserve">Wang, Z., Sun, Y., Zeng, Y., &amp; Wang, B. (2018). </w:t>
+          </w:r>
+          <w:r>
+            <w:t xml:space="preserve">Substitution effect or complementation effect for bicycle travel choice preference and other transportation availability: </w:t>
           </w:r>
           <w:r>
             <w:lastRenderedPageBreak/>
-            <w:t xml:space="preserve">Evidence from US large-scale shared bicycle travel behaviour data. </w:t>
+            <w:t xml:space="preserve">Evidence from US large-scale shared bicycle travel </w:t>
+          </w:r>
+          <w:proofErr w:type="spellStart"/>
+          <w:r>
+            <w:t>behaviour</w:t>
+          </w:r>
+          <w:proofErr w:type="spellEnd"/>
+          <w:r>
+            <w:t xml:space="preserve"> data. </w:t>
           </w:r>
           <w:r>
             <w:rPr>
@@ -3204,7 +3946,15 @@
             <w:ind w:left="480" w:hanging="480"/>
           </w:pPr>
           <w:r>
-            <w:t xml:space="preserve">Winters, M., Hosford, K., &amp; Javaheri, S. (2019). Who are the ‘super-users’ of public bike share? An analysis of public bike share members in Vancouver, BC. </w:t>
+            <w:t xml:space="preserve">Winters, M., Hosford, K., &amp; </w:t>
+          </w:r>
+          <w:proofErr w:type="spellStart"/>
+          <w:r>
+            <w:t>Javaheri</w:t>
+          </w:r>
+          <w:proofErr w:type="spellEnd"/>
+          <w:r>
+            <w:t xml:space="preserve">, S. (2019). Who are the ‘super-users’ of public bike share? An analysis of public bike share members in Vancouver, BC. </w:t>
           </w:r>
           <w:r>
             <w:rPr>
@@ -3308,7 +4058,7 @@
 </file>
 
 <file path=word/numbering.xml><?xml version="1.0" encoding="utf-8"?>
-<w:numbering xmlns:wpc="http://schemas.microsoft.com/office/word/2010/wordprocessingCanvas" xmlns:cx="http://schemas.microsoft.com/office/drawing/2014/chartex" xmlns:cx1="http://schemas.microsoft.com/office/drawing/2015/9/8/chartex" xmlns:cx2="http://schemas.microsoft.com/office/drawing/2015/10/21/chartex" xmlns:cx3="http://schemas.microsoft.com/office/drawing/2016/5/9/chartex" xmlns:cx4="http://schemas.microsoft.com/office/drawing/2016/5/10/chartex" xmlns:cx5="http://schemas.microsoft.com/office/drawing/2016/5/11/chartex" xmlns:cx6="http://schemas.microsoft.com/office/drawing/2016/5/12/chartex" xmlns:cx7="http://schemas.microsoft.com/office/drawing/2016/5/13/chartex" xmlns:cx8="http://schemas.microsoft.com/office/drawing/2016/5/14/chartex" xmlns:mc="http://schemas.openxmlformats.org/markup-compatibility/2006" xmlns:aink="http://schemas.microsoft.com/office/drawing/2016/ink" xmlns:am3d="http://schemas.microsoft.com/office/drawing/2017/model3d" xmlns:o="urn:schemas-microsoft-com:office:office" xmlns:oel="http://schemas.microsoft.com/office/2019/extlst" xmlns:r="http://schemas.openxmlformats.org/officeDocument/2006/relationships" xmlns:m="http://schemas.openxmlformats.org/officeDocument/2006/math" xmlns:v="urn:schemas-microsoft-com:vml" xmlns:wp14="http://schemas.microsoft.com/office/word/2010/wordprocessingDrawing" xmlns:wp="http://schemas.openxmlformats.org/drawingml/2006/wordprocessingDrawing" xmlns:w10="urn:schemas-microsoft-com:office:word" xmlns:w="http://schemas.openxmlformats.org/wordprocessingml/2006/main" xmlns:w14="http://schemas.microsoft.com/office/word/2010/wordml" xmlns:w15="http://schemas.microsoft.com/office/word/2012/wordml" xmlns:w16cex="http://schemas.microsoft.com/office/word/2018/wordml/cex" xmlns:w16cid="http://schemas.microsoft.com/office/word/2016/wordml/cid" xmlns:w16="http://schemas.microsoft.com/office/word/2018/wordml" xmlns:w16du="http://schemas.microsoft.com/office/word/2023/wordml/word16du" xmlns:w16sdtdh="http://schemas.microsoft.com/office/word/2020/wordml/sdtdatahash" xmlns:w16se="http://schemas.microsoft.com/office/word/2015/wordml/symex" xmlns:wpg="http://schemas.microsoft.com/office/word/2010/wordprocessingGroup" xmlns:wpi="http://schemas.microsoft.com/office/word/2010/wordprocessingInk" xmlns:wne="http://schemas.microsoft.com/office/word/2006/wordml" xmlns:wps="http://schemas.microsoft.com/office/word/2010/wordprocessingShape" mc:Ignorable="w14 w15 w16se w16cid w16 w16cex w16sdtdh w16du wp14">
+<w:numbering xmlns:wpc="http://schemas.microsoft.com/office/word/2010/wordprocessingCanvas" xmlns:cx="http://schemas.microsoft.com/office/drawing/2014/chartex" xmlns:cx1="http://schemas.microsoft.com/office/drawing/2015/9/8/chartex" xmlns:cx2="http://schemas.microsoft.com/office/drawing/2015/10/21/chartex" xmlns:cx3="http://schemas.microsoft.com/office/drawing/2016/5/9/chartex" xmlns:cx4="http://schemas.microsoft.com/office/drawing/2016/5/10/chartex" xmlns:cx5="http://schemas.microsoft.com/office/drawing/2016/5/11/chartex" xmlns:cx6="http://schemas.microsoft.com/office/drawing/2016/5/12/chartex" xmlns:cx7="http://schemas.microsoft.com/office/drawing/2016/5/13/chartex" xmlns:cx8="http://schemas.microsoft.com/office/drawing/2016/5/14/chartex" xmlns:mc="http://schemas.openxmlformats.org/markup-compatibility/2006" xmlns:aink="http://schemas.microsoft.com/office/drawing/2016/ink" xmlns:am3d="http://schemas.microsoft.com/office/drawing/2017/model3d" xmlns:o="urn:schemas-microsoft-com:office:office" xmlns:oel="http://schemas.microsoft.com/office/2019/extlst" xmlns:r="http://schemas.openxmlformats.org/officeDocument/2006/relationships" xmlns:m="http://schemas.openxmlformats.org/officeDocument/2006/math" xmlns:v="urn:schemas-microsoft-com:vml" xmlns:wp14="http://schemas.microsoft.com/office/word/2010/wordprocessingDrawing" xmlns:wp="http://schemas.openxmlformats.org/drawingml/2006/wordprocessingDrawing" xmlns:w10="urn:schemas-microsoft-com:office:word" xmlns:w="http://schemas.openxmlformats.org/wordprocessingml/2006/main" xmlns:w14="http://schemas.microsoft.com/office/word/2010/wordml" xmlns:w15="http://schemas.microsoft.com/office/word/2012/wordml" xmlns:w16cex="http://schemas.microsoft.com/office/word/2018/wordml/cex" xmlns:w16cid="http://schemas.microsoft.com/office/word/2016/wordml/cid" xmlns:w16="http://schemas.microsoft.com/office/word/2018/wordml" xmlns:w16du="http://schemas.microsoft.com/office/word/2023/wordml/word16du" xmlns:w16sdtdh="http://schemas.microsoft.com/office/word/2020/wordml/sdtdatahash" xmlns:w16sdtfl="http://schemas.microsoft.com/office/word/2024/wordml/sdtformatlock" xmlns:w16se="http://schemas.microsoft.com/office/word/2015/wordml/symex" xmlns:wpg="http://schemas.microsoft.com/office/word/2010/wordprocessingGroup" xmlns:wpi="http://schemas.microsoft.com/office/word/2010/wordprocessingInk" xmlns:wne="http://schemas.microsoft.com/office/word/2006/wordml" xmlns:wps="http://schemas.microsoft.com/office/word/2010/wordprocessingShape" mc:Ignorable="w14 w15 w16se w16cid w16 w16cex w16sdtdh w16sdtfl w16du wp14">
   <w:abstractNum w:abstractNumId="0" w15:restartNumberingAfterBreak="0">
     <w:nsid w:val="0A8732E1"/>
     <w:multiLevelType w:val="hybridMultilevel"/>
@@ -3777,7 +4527,7 @@
 </file>
 
 <file path=word/styles.xml><?xml version="1.0" encoding="utf-8"?>
-<w:styles xmlns:mc="http://schemas.openxmlformats.org/markup-compatibility/2006" xmlns:r="http://schemas.openxmlformats.org/officeDocument/2006/relationships" xmlns:w="http://schemas.openxmlformats.org/wordprocessingml/2006/main" xmlns:w14="http://schemas.microsoft.com/office/word/2010/wordml" xmlns:w15="http://schemas.microsoft.com/office/word/2012/wordml" xmlns:w16cex="http://schemas.microsoft.com/office/word/2018/wordml/cex" xmlns:w16cid="http://schemas.microsoft.com/office/word/2016/wordml/cid" xmlns:w16="http://schemas.microsoft.com/office/word/2018/wordml" xmlns:w16du="http://schemas.microsoft.com/office/word/2023/wordml/word16du" xmlns:w16sdtdh="http://schemas.microsoft.com/office/word/2020/wordml/sdtdatahash" xmlns:w16se="http://schemas.microsoft.com/office/word/2015/wordml/symex" mc:Ignorable="w14 w15 w16se w16cid w16 w16cex w16sdtdh w16du">
+<w:styles xmlns:mc="http://schemas.openxmlformats.org/markup-compatibility/2006" xmlns:r="http://schemas.openxmlformats.org/officeDocument/2006/relationships" xmlns:w="http://schemas.openxmlformats.org/wordprocessingml/2006/main" xmlns:w14="http://schemas.microsoft.com/office/word/2010/wordml" xmlns:w15="http://schemas.microsoft.com/office/word/2012/wordml" xmlns:w16cex="http://schemas.microsoft.com/office/word/2018/wordml/cex" xmlns:w16cid="http://schemas.microsoft.com/office/word/2016/wordml/cid" xmlns:w16="http://schemas.microsoft.com/office/word/2018/wordml" xmlns:w16du="http://schemas.microsoft.com/office/word/2023/wordml/word16du" xmlns:w16sdtdh="http://schemas.microsoft.com/office/word/2020/wordml/sdtdatahash" xmlns:w16sdtfl="http://schemas.microsoft.com/office/word/2024/wordml/sdtformatlock" xmlns:w16se="http://schemas.microsoft.com/office/word/2015/wordml/symex" mc:Ignorable="w14 w15 w16se w16cid w16 w16cex w16sdtdh w16sdtfl w16du">
   <w:docDefaults>
     <w:rPrDefault>
       <w:rPr>
@@ -4385,7 +5135,7 @@
     <w:unhideWhenUsed/>
   </w:style>
   <w:style w:type="character" w:customStyle="1" w:styleId="10">
-    <w:name w:val="標題 1 字元"/>
+    <w:name w:val="标题 1 字符"/>
     <w:basedOn w:val="a0"/>
     <w:link w:val="1"/>
     <w:uiPriority w:val="9"/>
@@ -4397,7 +5147,7 @@
     </w:rPr>
   </w:style>
   <w:style w:type="character" w:customStyle="1" w:styleId="20">
-    <w:name w:val="標題 2 字元"/>
+    <w:name w:val="标题 2 字符"/>
     <w:basedOn w:val="a0"/>
     <w:link w:val="2"/>
     <w:uiPriority w:val="9"/>
@@ -4409,7 +5159,7 @@
     </w:rPr>
   </w:style>
   <w:style w:type="character" w:customStyle="1" w:styleId="30">
-    <w:name w:val="標題 3 字元"/>
+    <w:name w:val="标题 3 字符"/>
     <w:basedOn w:val="a0"/>
     <w:link w:val="3"/>
     <w:uiPriority w:val="9"/>
@@ -4421,7 +5171,7 @@
     </w:rPr>
   </w:style>
   <w:style w:type="character" w:customStyle="1" w:styleId="40">
-    <w:name w:val="標題 4 字元"/>
+    <w:name w:val="标题 4 字符"/>
     <w:basedOn w:val="a0"/>
     <w:link w:val="4"/>
     <w:uiPriority w:val="9"/>
@@ -4433,7 +5183,7 @@
     </w:rPr>
   </w:style>
   <w:style w:type="character" w:customStyle="1" w:styleId="50">
-    <w:name w:val="標題 5 字元"/>
+    <w:name w:val="标题 5 字符"/>
     <w:basedOn w:val="a0"/>
     <w:link w:val="5"/>
     <w:uiPriority w:val="9"/>
@@ -4443,7 +5193,7 @@
     </w:rPr>
   </w:style>
   <w:style w:type="character" w:customStyle="1" w:styleId="60">
-    <w:name w:val="標題 6 字元"/>
+    <w:name w:val="标题 6 字符"/>
     <w:basedOn w:val="a0"/>
     <w:link w:val="6"/>
     <w:uiPriority w:val="9"/>
@@ -4455,7 +5205,7 @@
     </w:rPr>
   </w:style>
   <w:style w:type="character" w:customStyle="1" w:styleId="70">
-    <w:name w:val="標題 7 字元"/>
+    <w:name w:val="标题 7 字符"/>
     <w:basedOn w:val="a0"/>
     <w:link w:val="7"/>
     <w:uiPriority w:val="9"/>
@@ -4465,7 +5215,7 @@
     </w:rPr>
   </w:style>
   <w:style w:type="character" w:customStyle="1" w:styleId="80">
-    <w:name w:val="標題 8 字元"/>
+    <w:name w:val="标题 8 字符"/>
     <w:basedOn w:val="a0"/>
     <w:link w:val="8"/>
     <w:uiPriority w:val="9"/>
@@ -4477,7 +5227,7 @@
     </w:rPr>
   </w:style>
   <w:style w:type="character" w:customStyle="1" w:styleId="90">
-    <w:name w:val="標題 9 字元"/>
+    <w:name w:val="标题 9 字符"/>
     <w:basedOn w:val="a0"/>
     <w:link w:val="9"/>
     <w:uiPriority w:val="9"/>
@@ -4487,7 +5237,7 @@
     </w:rPr>
   </w:style>
   <w:style w:type="character" w:customStyle="1" w:styleId="a3">
-    <w:name w:val="標題 字元"/>
+    <w:name w:val="标题 字符"/>
     <w:basedOn w:val="a0"/>
     <w:link w:val="a4"/>
     <w:uiPriority w:val="10"/>
@@ -4519,7 +5269,7 @@
     </w:rPr>
   </w:style>
   <w:style w:type="character" w:customStyle="1" w:styleId="a5">
-    <w:name w:val="副標題 字元"/>
+    <w:name w:val="副标题 字符"/>
     <w:basedOn w:val="a0"/>
     <w:link w:val="a6"/>
     <w:uiPriority w:val="11"/>
@@ -4563,7 +5313,7 @@
     </w:rPr>
   </w:style>
   <w:style w:type="character" w:customStyle="1" w:styleId="a8">
-    <w:name w:val="引文 字元"/>
+    <w:name w:val="引用 字符"/>
     <w:basedOn w:val="a0"/>
     <w:link w:val="a9"/>
     <w:uiPriority w:val="29"/>
@@ -4591,7 +5341,7 @@
     </w:rPr>
   </w:style>
   <w:style w:type="character" w:customStyle="1" w:styleId="aa">
-    <w:name w:val="鮮明引文 字元"/>
+    <w:name w:val="明显引用 字符"/>
     <w:basedOn w:val="a0"/>
     <w:link w:val="ab"/>
     <w:uiPriority w:val="30"/>
@@ -4670,7 +5420,7 @@
 </file>
 
 <file path=word/glossary/document.xml><?xml version="1.0" encoding="utf-8"?>
-<w:glossaryDocument xmlns:wpc="http://schemas.microsoft.com/office/word/2010/wordprocessingCanvas" xmlns:cx="http://schemas.microsoft.com/office/drawing/2014/chartex" xmlns:cx1="http://schemas.microsoft.com/office/drawing/2015/9/8/chartex" xmlns:cx2="http://schemas.microsoft.com/office/drawing/2015/10/21/chartex" xmlns:cx3="http://schemas.microsoft.com/office/drawing/2016/5/9/chartex" xmlns:cx4="http://schemas.microsoft.com/office/drawing/2016/5/10/chartex" xmlns:cx5="http://schemas.microsoft.com/office/drawing/2016/5/11/chartex" xmlns:cx6="http://schemas.microsoft.com/office/drawing/2016/5/12/chartex" xmlns:cx7="http://schemas.microsoft.com/office/drawing/2016/5/13/chartex" xmlns:cx8="http://schemas.microsoft.com/office/drawing/2016/5/14/chartex" xmlns:mc="http://schemas.openxmlformats.org/markup-compatibility/2006" xmlns:aink="http://schemas.microsoft.com/office/drawing/2016/ink" xmlns:am3d="http://schemas.microsoft.com/office/drawing/2017/model3d" xmlns:o="urn:schemas-microsoft-com:office:office" xmlns:oel="http://schemas.microsoft.com/office/2019/extlst" xmlns:r="http://schemas.openxmlformats.org/officeDocument/2006/relationships" xmlns:m="http://schemas.openxmlformats.org/officeDocument/2006/math" xmlns:v="urn:schemas-microsoft-com:vml" xmlns:wp14="http://schemas.microsoft.com/office/word/2010/wordprocessingDrawing" xmlns:wp="http://schemas.openxmlformats.org/drawingml/2006/wordprocessingDrawing" xmlns:w10="urn:schemas-microsoft-com:office:word" xmlns:w="http://schemas.openxmlformats.org/wordprocessingml/2006/main" xmlns:w14="http://schemas.microsoft.com/office/word/2010/wordml" xmlns:w15="http://schemas.microsoft.com/office/word/2012/wordml" xmlns:w16cex="http://schemas.microsoft.com/office/word/2018/wordml/cex" xmlns:w16cid="http://schemas.microsoft.com/office/word/2016/wordml/cid" xmlns:w16="http://schemas.microsoft.com/office/word/2018/wordml" xmlns:w16du="http://schemas.microsoft.com/office/word/2023/wordml/word16du" xmlns:w16sdtdh="http://schemas.microsoft.com/office/word/2020/wordml/sdtdatahash" xmlns:w16se="http://schemas.microsoft.com/office/word/2015/wordml/symex" xmlns:wpg="http://schemas.microsoft.com/office/word/2010/wordprocessingGroup" xmlns:wpi="http://schemas.microsoft.com/office/word/2010/wordprocessingInk" xmlns:wne="http://schemas.microsoft.com/office/word/2006/wordml" xmlns:wps="http://schemas.microsoft.com/office/word/2010/wordprocessingShape" mc:Ignorable="w14 w15 w16se w16cid w16 w16cex w16sdtdh w16du wp14">
+<w:glossaryDocument xmlns:wpc="http://schemas.microsoft.com/office/word/2010/wordprocessingCanvas" xmlns:cx="http://schemas.microsoft.com/office/drawing/2014/chartex" xmlns:cx1="http://schemas.microsoft.com/office/drawing/2015/9/8/chartex" xmlns:cx2="http://schemas.microsoft.com/office/drawing/2015/10/21/chartex" xmlns:cx3="http://schemas.microsoft.com/office/drawing/2016/5/9/chartex" xmlns:cx4="http://schemas.microsoft.com/office/drawing/2016/5/10/chartex" xmlns:cx5="http://schemas.microsoft.com/office/drawing/2016/5/11/chartex" xmlns:cx6="http://schemas.microsoft.com/office/drawing/2016/5/12/chartex" xmlns:cx7="http://schemas.microsoft.com/office/drawing/2016/5/13/chartex" xmlns:cx8="http://schemas.microsoft.com/office/drawing/2016/5/14/chartex" xmlns:mc="http://schemas.openxmlformats.org/markup-compatibility/2006" xmlns:aink="http://schemas.microsoft.com/office/drawing/2016/ink" xmlns:am3d="http://schemas.microsoft.com/office/drawing/2017/model3d" xmlns:o="urn:schemas-microsoft-com:office:office" xmlns:oel="http://schemas.microsoft.com/office/2019/extlst" xmlns:r="http://schemas.openxmlformats.org/officeDocument/2006/relationships" xmlns:m="http://schemas.openxmlformats.org/officeDocument/2006/math" xmlns:v="urn:schemas-microsoft-com:vml" xmlns:wp14="http://schemas.microsoft.com/office/word/2010/wordprocessingDrawing" xmlns:wp="http://schemas.openxmlformats.org/drawingml/2006/wordprocessingDrawing" xmlns:w10="urn:schemas-microsoft-com:office:word" xmlns:w="http://schemas.openxmlformats.org/wordprocessingml/2006/main" xmlns:w14="http://schemas.microsoft.com/office/word/2010/wordml" xmlns:w15="http://schemas.microsoft.com/office/word/2012/wordml" xmlns:w16cex="http://schemas.microsoft.com/office/word/2018/wordml/cex" xmlns:w16cid="http://schemas.microsoft.com/office/word/2016/wordml/cid" xmlns:w16="http://schemas.microsoft.com/office/word/2018/wordml" xmlns:w16du="http://schemas.microsoft.com/office/word/2023/wordml/word16du" xmlns:w16sdtdh="http://schemas.microsoft.com/office/word/2020/wordml/sdtdatahash" xmlns:w16sdtfl="http://schemas.microsoft.com/office/word/2024/wordml/sdtformatlock" xmlns:w16se="http://schemas.microsoft.com/office/word/2015/wordml/symex" xmlns:wpg="http://schemas.microsoft.com/office/word/2010/wordprocessingGroup" xmlns:wpi="http://schemas.microsoft.com/office/word/2010/wordprocessingInk" xmlns:wne="http://schemas.microsoft.com/office/word/2006/wordml" xmlns:wps="http://schemas.microsoft.com/office/word/2010/wordprocessingShape" mc:Ignorable="w14 w15 w16se w16cid w16 w16cex w16sdtdh w16sdtfl w16du wp14">
   <w:docParts>
     <w:docPart>
       <w:docPartPr>
@@ -4700,11 +5450,11 @@
 </file>
 
 <file path=word/glossary/fontTable.xml><?xml version="1.0" encoding="utf-8"?>
-<w:fonts xmlns:mc="http://schemas.openxmlformats.org/markup-compatibility/2006" xmlns:r="http://schemas.openxmlformats.org/officeDocument/2006/relationships" xmlns:w="http://schemas.openxmlformats.org/wordprocessingml/2006/main" xmlns:w14="http://schemas.microsoft.com/office/word/2010/wordml" xmlns:w15="http://schemas.microsoft.com/office/word/2012/wordml" xmlns:w16cex="http://schemas.microsoft.com/office/word/2018/wordml/cex" xmlns:w16cid="http://schemas.microsoft.com/office/word/2016/wordml/cid" xmlns:w16="http://schemas.microsoft.com/office/word/2018/wordml" xmlns:w16du="http://schemas.microsoft.com/office/word/2023/wordml/word16du" xmlns:w16sdtdh="http://schemas.microsoft.com/office/word/2020/wordml/sdtdatahash" xmlns:w16se="http://schemas.microsoft.com/office/word/2015/wordml/symex" mc:Ignorable="w14 w15 w16se w16cid w16 w16cex w16sdtdh w16du">
+<w:fonts xmlns:mc="http://schemas.openxmlformats.org/markup-compatibility/2006" xmlns:r="http://schemas.openxmlformats.org/officeDocument/2006/relationships" xmlns:w="http://schemas.openxmlformats.org/wordprocessingml/2006/main" xmlns:w14="http://schemas.microsoft.com/office/word/2010/wordml" xmlns:w15="http://schemas.microsoft.com/office/word/2012/wordml" xmlns:w16cex="http://schemas.microsoft.com/office/word/2018/wordml/cex" xmlns:w16cid="http://schemas.microsoft.com/office/word/2016/wordml/cid" xmlns:w16="http://schemas.microsoft.com/office/word/2018/wordml" xmlns:w16du="http://schemas.microsoft.com/office/word/2023/wordml/word16du" xmlns:w16sdtdh="http://schemas.microsoft.com/office/word/2020/wordml/sdtdatahash" xmlns:w16sdtfl="http://schemas.microsoft.com/office/word/2024/wordml/sdtformatlock" xmlns:w16se="http://schemas.microsoft.com/office/word/2015/wordml/symex" mc:Ignorable="w14 w15 w16se w16cid w16 w16cex w16sdtdh w16sdtfl w16du">
   <w:font w:name="Symbol">
     <w:panose1 w:val="05050102010706020507"/>
     <w:charset w:val="02"/>
-    <w:family w:val="roman"/>
+    <w:family w:val="decorative"/>
     <w:pitch w:val="variable"/>
     <w:sig w:usb0="00000000" w:usb1="10000000" w:usb2="00000000" w:usb3="00000000" w:csb0="80000000" w:csb1="00000000"/>
   </w:font>
@@ -4730,13 +5480,14 @@
     <w:sig w:usb0="00000000" w:usb1="10000000" w:usb2="00000000" w:usb3="00000000" w:csb0="80000000" w:csb1="00000000"/>
   </w:font>
   <w:font w:name="Aptos">
+    <w:panose1 w:val="020B0004020202020204"/>
     <w:charset w:val="00"/>
     <w:family w:val="swiss"/>
     <w:pitch w:val="variable"/>
     <w:sig w:usb0="20000287" w:usb1="00000003" w:usb2="00000000" w:usb3="00000000" w:csb0="0000019F" w:csb1="00000000"/>
   </w:font>
-  <w:font w:name="新細明體">
-    <w:altName w:val="PMingLiU"/>
+  <w:font w:name="PMingLiU">
+    <w:altName w:val="新細明體"/>
     <w:panose1 w:val="02020500000000000000"/>
     <w:charset w:val="88"/>
     <w:family w:val="roman"/>
@@ -4744,6 +5495,7 @@
     <w:sig w:usb0="A00002FF" w:usb1="28CFFCFA" w:usb2="00000016" w:usb3="00000000" w:csb0="00100001" w:csb1="00000000"/>
   </w:font>
   <w:font w:name="Aptos Display">
+    <w:panose1 w:val="020B0004020202020204"/>
     <w:charset w:val="00"/>
     <w:family w:val="swiss"/>
     <w:pitch w:val="variable"/>
@@ -4756,11 +5508,26 @@
     <w:pitch w:val="variable"/>
     <w:sig w:usb0="E0002EFF" w:usb1="C000785B" w:usb2="00000009" w:usb3="00000000" w:csb0="000001FF" w:csb1="00000000"/>
   </w:font>
+  <w:font w:name="DengXian">
+    <w:altName w:val="等线"/>
+    <w:panose1 w:val="02010600030101010101"/>
+    <w:charset w:val="86"/>
+    <w:family w:val="auto"/>
+    <w:pitch w:val="variable"/>
+    <w:sig w:usb0="A00002BF" w:usb1="38CF7CFA" w:usb2="00000016" w:usb3="00000000" w:csb0="0004000F" w:csb1="00000000"/>
+  </w:font>
+  <w:font w:name="等线 Light">
+    <w:panose1 w:val="02010600030101010101"/>
+    <w:charset w:val="86"/>
+    <w:family w:val="auto"/>
+    <w:pitch w:val="variable"/>
+    <w:sig w:usb0="A00002BF" w:usb1="38CF7CFA" w:usb2="00000016" w:usb3="00000000" w:csb0="0004000F" w:csb1="00000000"/>
+  </w:font>
 </w:fonts>
 </file>
 
 <file path=word/glossary/settings.xml><?xml version="1.0" encoding="utf-8"?>
-<w:settings xmlns:mc="http://schemas.openxmlformats.org/markup-compatibility/2006" xmlns:o="urn:schemas-microsoft-com:office:office" xmlns:r="http://schemas.openxmlformats.org/officeDocument/2006/relationships" xmlns:m="http://schemas.openxmlformats.org/officeDocument/2006/math" xmlns:v="urn:schemas-microsoft-com:vml" xmlns:w10="urn:schemas-microsoft-com:office:word" xmlns:w="http://schemas.openxmlformats.org/wordprocessingml/2006/main" xmlns:w14="http://schemas.microsoft.com/office/word/2010/wordml" xmlns:w15="http://schemas.microsoft.com/office/word/2012/wordml" xmlns:w16cex="http://schemas.microsoft.com/office/word/2018/wordml/cex" xmlns:w16cid="http://schemas.microsoft.com/office/word/2016/wordml/cid" xmlns:w16="http://schemas.microsoft.com/office/word/2018/wordml" xmlns:w16du="http://schemas.microsoft.com/office/word/2023/wordml/word16du" xmlns:w16sdtdh="http://schemas.microsoft.com/office/word/2020/wordml/sdtdatahash" xmlns:w16se="http://schemas.microsoft.com/office/word/2015/wordml/symex" xmlns:sl="http://schemas.openxmlformats.org/schemaLibrary/2006/main" mc:Ignorable="w14 w15 w16se w16cid w16 w16cex w16sdtdh w16du">
+<w:settings xmlns:mc="http://schemas.openxmlformats.org/markup-compatibility/2006" xmlns:o="urn:schemas-microsoft-com:office:office" xmlns:r="http://schemas.openxmlformats.org/officeDocument/2006/relationships" xmlns:m="http://schemas.openxmlformats.org/officeDocument/2006/math" xmlns:v="urn:schemas-microsoft-com:vml" xmlns:w10="urn:schemas-microsoft-com:office:word" xmlns:w="http://schemas.openxmlformats.org/wordprocessingml/2006/main" xmlns:w14="http://schemas.microsoft.com/office/word/2010/wordml" xmlns:w15="http://schemas.microsoft.com/office/word/2012/wordml" xmlns:w16cex="http://schemas.microsoft.com/office/word/2018/wordml/cex" xmlns:w16cid="http://schemas.microsoft.com/office/word/2016/wordml/cid" xmlns:w16="http://schemas.microsoft.com/office/word/2018/wordml" xmlns:w16du="http://schemas.microsoft.com/office/word/2023/wordml/word16du" xmlns:w16sdtdh="http://schemas.microsoft.com/office/word/2020/wordml/sdtdatahash" xmlns:w16sdtfl="http://schemas.microsoft.com/office/word/2024/wordml/sdtformatlock" xmlns:w16se="http://schemas.microsoft.com/office/word/2015/wordml/symex" xmlns:sl="http://schemas.openxmlformats.org/schemaLibrary/2006/main" mc:Ignorable="w14 w15 w16se w16cid w16 w16cex w16sdtdh w16sdtfl w16du">
   <w:bordersDoNotSurroundHeader/>
   <w:bordersDoNotSurroundFooter/>
   <w:defaultTabStop w:val="480"/>
@@ -4773,6 +5540,9 @@
   <w:rsids>
     <w:rsidRoot w:val="001B4957"/>
     <w:rsid w:val="001B4957"/>
+    <w:rsid w:val="00480667"/>
+    <w:rsid w:val="0058508B"/>
+    <w:rsid w:val="00843262"/>
     <w:rsid w:val="00C127C8"/>
   </w:rsids>
   <m:mathPr>
@@ -4796,7 +5566,7 @@
 </file>
 
 <file path=word/glossary/styles.xml><?xml version="1.0" encoding="utf-8"?>
-<w:styles xmlns:mc="http://schemas.openxmlformats.org/markup-compatibility/2006" xmlns:r="http://schemas.openxmlformats.org/officeDocument/2006/relationships" xmlns:w="http://schemas.openxmlformats.org/wordprocessingml/2006/main" xmlns:w14="http://schemas.microsoft.com/office/word/2010/wordml" xmlns:w15="http://schemas.microsoft.com/office/word/2012/wordml" xmlns:w16cex="http://schemas.microsoft.com/office/word/2018/wordml/cex" xmlns:w16cid="http://schemas.microsoft.com/office/word/2016/wordml/cid" xmlns:w16="http://schemas.microsoft.com/office/word/2018/wordml" xmlns:w16du="http://schemas.microsoft.com/office/word/2023/wordml/word16du" xmlns:w16sdtdh="http://schemas.microsoft.com/office/word/2020/wordml/sdtdatahash" xmlns:w16se="http://schemas.microsoft.com/office/word/2015/wordml/symex" mc:Ignorable="w14 w15 w16se w16cid w16 w16cex w16sdtdh w16du">
+<w:styles xmlns:mc="http://schemas.openxmlformats.org/markup-compatibility/2006" xmlns:r="http://schemas.openxmlformats.org/officeDocument/2006/relationships" xmlns:w="http://schemas.openxmlformats.org/wordprocessingml/2006/main" xmlns:w14="http://schemas.microsoft.com/office/word/2010/wordml" xmlns:w15="http://schemas.microsoft.com/office/word/2012/wordml" xmlns:w16cex="http://schemas.microsoft.com/office/word/2018/wordml/cex" xmlns:w16cid="http://schemas.microsoft.com/office/word/2016/wordml/cid" xmlns:w16="http://schemas.microsoft.com/office/word/2018/wordml" xmlns:w16du="http://schemas.microsoft.com/office/word/2023/wordml/word16du" xmlns:w16sdtdh="http://schemas.microsoft.com/office/word/2020/wordml/sdtdatahash" xmlns:w16sdtfl="http://schemas.microsoft.com/office/word/2024/wordml/sdtformatlock" xmlns:w16se="http://schemas.microsoft.com/office/word/2015/wordml/symex" mc:Ignorable="w14 w15 w16se w16cid w16 w16cex w16sdtdh w16sdtfl w16du">
   <w:docDefaults>
     <w:rPrDefault>
       <w:rPr>
@@ -5230,7 +6000,7 @@
 </file>
 
 <file path=word/glossary/webSettings.xml><?xml version="1.0" encoding="utf-8"?>
-<w:webSettings xmlns:mc="http://schemas.openxmlformats.org/markup-compatibility/2006" xmlns:r="http://schemas.openxmlformats.org/officeDocument/2006/relationships" xmlns:w="http://schemas.openxmlformats.org/wordprocessingml/2006/main" xmlns:w14="http://schemas.microsoft.com/office/word/2010/wordml" xmlns:w15="http://schemas.microsoft.com/office/word/2012/wordml" xmlns:w16cex="http://schemas.microsoft.com/office/word/2018/wordml/cex" xmlns:w16cid="http://schemas.microsoft.com/office/word/2016/wordml/cid" xmlns:w16="http://schemas.microsoft.com/office/word/2018/wordml" xmlns:w16du="http://schemas.microsoft.com/office/word/2023/wordml/word16du" xmlns:w16sdtdh="http://schemas.microsoft.com/office/word/2020/wordml/sdtdatahash" xmlns:w16se="http://schemas.microsoft.com/office/word/2015/wordml/symex" mc:Ignorable="w14 w15 w16se w16cid w16 w16cex w16sdtdh w16du"/>
+<w:webSettings xmlns:mc="http://schemas.openxmlformats.org/markup-compatibility/2006" xmlns:r="http://schemas.openxmlformats.org/officeDocument/2006/relationships" xmlns:w="http://schemas.openxmlformats.org/wordprocessingml/2006/main" xmlns:w14="http://schemas.microsoft.com/office/word/2010/wordml" xmlns:w15="http://schemas.microsoft.com/office/word/2012/wordml" xmlns:w16cex="http://schemas.microsoft.com/office/word/2018/wordml/cex" xmlns:w16cid="http://schemas.microsoft.com/office/word/2016/wordml/cid" xmlns:w16="http://schemas.microsoft.com/office/word/2018/wordml" xmlns:w16du="http://schemas.microsoft.com/office/word/2023/wordml/word16du" xmlns:w16sdtdh="http://schemas.microsoft.com/office/word/2020/wordml/sdtdatahash" xmlns:w16sdtfl="http://schemas.microsoft.com/office/word/2024/wordml/sdtformatlock" xmlns:w16se="http://schemas.microsoft.com/office/word/2015/wordml/symex" mc:Ignorable="w14 w15 w16se w16cid w16 w16cex w16sdtdh w16sdtfl w16du"/>
 </file>
 
 <file path=word/theme/theme1.xml><?xml version="1.0" encoding="utf-8"?>

</xml_diff>